<commit_message>
added decriptions for  mid and upperfeild
</commit_message>
<xml_diff>
--- a/biborgphry.docx
+++ b/biborgphry.docx
@@ -35,6 +35,9 @@
     <w:p/>
     <w:p>
       <w:r>
+        <w:rPr>
+          <w:noProof/>
+        </w:rPr>
         <w:drawing>
           <wp:inline distT="0" distB="0" distL="0" distR="0" wp14:anchorId="394CE40F" wp14:editId="35946FC0">
             <wp:extent cx="2360314" cy="1257300"/>
@@ -74,6 +77,9 @@
     </w:p>
     <w:p>
       <w:r>
+        <w:rPr>
+          <w:noProof/>
+        </w:rPr>
         <w:drawing>
           <wp:inline distT="0" distB="0" distL="0" distR="0" wp14:anchorId="446599F3" wp14:editId="517406AB">
             <wp:extent cx="2375647" cy="2743200"/>
@@ -99,6 +105,85 @@
                     <a:xfrm>
                       <a:off x="0" y="0"/>
                       <a:ext cx="2379522" cy="2747675"/>
+                    </a:xfrm>
+                    <a:prstGeom prst="rect">
+                      <a:avLst/>
+                    </a:prstGeom>
+                  </pic:spPr>
+                </pic:pic>
+              </a:graphicData>
+            </a:graphic>
+          </wp:inline>
+        </w:drawing>
+      </w:r>
+    </w:p>
+    <w:p>
+      <w:r>
+        <w:lastRenderedPageBreak/>
+        <w:drawing>
+          <wp:inline distT="0" distB="0" distL="0" distR="0" wp14:anchorId="02A8D22D" wp14:editId="327D18FE">
+            <wp:extent cx="5731510" cy="2987675"/>
+            <wp:effectExtent l="0" t="0" r="2540" b="3175"/>
+            <wp:docPr id="215688117" name="Picture 1" descr="A screenshot of a computer&#10;&#10;Description automatically generated"/>
+            <wp:cNvGraphicFramePr>
+              <a:graphicFrameLocks xmlns:a="http://schemas.openxmlformats.org/drawingml/2006/main" noChangeAspect="1"/>
+            </wp:cNvGraphicFramePr>
+            <a:graphic xmlns:a="http://schemas.openxmlformats.org/drawingml/2006/main">
+              <a:graphicData uri="http://schemas.openxmlformats.org/drawingml/2006/picture">
+                <pic:pic xmlns:pic="http://schemas.openxmlformats.org/drawingml/2006/picture">
+                  <pic:nvPicPr>
+                    <pic:cNvPr id="215688117" name="Picture 1" descr="A screenshot of a computer&#10;&#10;Description automatically generated"/>
+                    <pic:cNvPicPr/>
+                  </pic:nvPicPr>
+                  <pic:blipFill>
+                    <a:blip r:embed="rId7"/>
+                    <a:stretch>
+                      <a:fillRect/>
+                    </a:stretch>
+                  </pic:blipFill>
+                  <pic:spPr>
+                    <a:xfrm>
+                      <a:off x="0" y="0"/>
+                      <a:ext cx="5731510" cy="2987675"/>
+                    </a:xfrm>
+                    <a:prstGeom prst="rect">
+                      <a:avLst/>
+                    </a:prstGeom>
+                  </pic:spPr>
+                </pic:pic>
+              </a:graphicData>
+            </a:graphic>
+          </wp:inline>
+        </w:drawing>
+      </w:r>
+    </w:p>
+    <w:p>
+      <w:r>
+        <w:drawing>
+          <wp:inline distT="0" distB="0" distL="0" distR="0" wp14:anchorId="4F584EFA" wp14:editId="79F219FC">
+            <wp:extent cx="5731510" cy="3091180"/>
+            <wp:effectExtent l="0" t="0" r="2540" b="0"/>
+            <wp:docPr id="1037082329" name="Picture 1" descr="A screenshot of a football player's profile&#10;&#10;Description automatically generated"/>
+            <wp:cNvGraphicFramePr>
+              <a:graphicFrameLocks xmlns:a="http://schemas.openxmlformats.org/drawingml/2006/main" noChangeAspect="1"/>
+            </wp:cNvGraphicFramePr>
+            <a:graphic xmlns:a="http://schemas.openxmlformats.org/drawingml/2006/main">
+              <a:graphicData uri="http://schemas.openxmlformats.org/drawingml/2006/picture">
+                <pic:pic xmlns:pic="http://schemas.openxmlformats.org/drawingml/2006/picture">
+                  <pic:nvPicPr>
+                    <pic:cNvPr id="1037082329" name="Picture 1" descr="A screenshot of a football player's profile&#10;&#10;Description automatically generated"/>
+                    <pic:cNvPicPr/>
+                  </pic:nvPicPr>
+                  <pic:blipFill>
+                    <a:blip r:embed="rId8"/>
+                    <a:stretch>
+                      <a:fillRect/>
+                    </a:stretch>
+                  </pic:blipFill>
+                  <pic:spPr>
+                    <a:xfrm>
+                      <a:off x="0" y="0"/>
+                      <a:ext cx="5731510" cy="3091180"/>
                     </a:xfrm>
                     <a:prstGeom prst="rect">
                       <a:avLst/>

</xml_diff>